<commit_message>
Cambio de nombre de US
</commit_message>
<xml_diff>
--- a/Documentacion/Sprint4/CM-24.docx
+++ b/Documentacion/Sprint4/CM-24.docx
@@ -125,6 +125,15 @@
               </w:rPr>
               <w:t>“Modificar Evento”</w:t>
             </w:r>
+            <w:r>
+              <w:rPr>
+                <w:rFonts w:ascii="Calibri" w:hAnsi="Calibri"/>
+                <w:color w:val="000000"/>
+                <w:sz w:val="18"/>
+                <w:szCs w:val="18"/>
+              </w:rPr>
+              <w:t>.</w:t>
+            </w:r>
           </w:p>
           <w:p>
             <w:pPr>
@@ -140,6 +149,111 @@
                 <w:szCs w:val="18"/>
               </w:rPr>
             </w:pPr>
+            <w:r>
+              <w:rPr>
+                <w:rFonts w:ascii="Calibri" w:hAnsi="Calibri"/>
+                <w:color w:val="000000"/>
+                <w:sz w:val="18"/>
+                <w:szCs w:val="18"/>
+              </w:rPr>
+              <w:t>Puede modificar el Título del evento.</w:t>
+            </w:r>
+          </w:p>
+          <w:p>
+            <w:pPr>
+              <w:pStyle w:val="Prrafodelista"/>
+              <w:numPr>
+                <w:ilvl w:val="0"/>
+                <w:numId w:val="1"/>
+              </w:numPr>
+              <w:rPr>
+                <w:rFonts w:ascii="Calibri" w:hAnsi="Calibri"/>
+                <w:color w:val="000000"/>
+                <w:sz w:val="18"/>
+                <w:szCs w:val="18"/>
+              </w:rPr>
+            </w:pPr>
+            <w:r>
+              <w:rPr>
+                <w:rFonts w:ascii="Calibri" w:hAnsi="Calibri"/>
+                <w:color w:val="000000"/>
+                <w:sz w:val="18"/>
+                <w:szCs w:val="18"/>
+              </w:rPr>
+              <w:t>Puede modificar la descripción o borrarla.</w:t>
+            </w:r>
+          </w:p>
+          <w:p>
+            <w:pPr>
+              <w:pStyle w:val="Prrafodelista"/>
+              <w:numPr>
+                <w:ilvl w:val="0"/>
+                <w:numId w:val="1"/>
+              </w:numPr>
+              <w:rPr>
+                <w:rFonts w:ascii="Calibri" w:hAnsi="Calibri"/>
+                <w:color w:val="000000"/>
+                <w:sz w:val="18"/>
+                <w:szCs w:val="18"/>
+              </w:rPr>
+            </w:pPr>
+            <w:r>
+              <w:rPr>
+                <w:rFonts w:ascii="Calibri" w:hAnsi="Calibri"/>
+                <w:color w:val="000000"/>
+                <w:sz w:val="18"/>
+                <w:szCs w:val="18"/>
+              </w:rPr>
+              <w:t>No Puede borrar el titulo o cambiarlo por un título vacío.</w:t>
+            </w:r>
+          </w:p>
+          <w:p>
+            <w:pPr>
+              <w:pStyle w:val="Prrafodelista"/>
+              <w:numPr>
+                <w:ilvl w:val="0"/>
+                <w:numId w:val="1"/>
+              </w:numPr>
+              <w:rPr>
+                <w:rFonts w:ascii="Calibri" w:hAnsi="Calibri"/>
+                <w:color w:val="000000"/>
+                <w:sz w:val="18"/>
+                <w:szCs w:val="18"/>
+              </w:rPr>
+            </w:pPr>
+            <w:r>
+              <w:rPr>
+                <w:rFonts w:ascii="Calibri" w:hAnsi="Calibri"/>
+                <w:color w:val="000000"/>
+                <w:sz w:val="18"/>
+                <w:szCs w:val="18"/>
+              </w:rPr>
+              <w:t>Puede cambiar la fecha del evento.</w:t>
+            </w:r>
+          </w:p>
+          <w:p>
+            <w:pPr>
+              <w:pStyle w:val="Prrafodelista"/>
+              <w:numPr>
+                <w:ilvl w:val="0"/>
+                <w:numId w:val="1"/>
+              </w:numPr>
+              <w:rPr>
+                <w:rFonts w:ascii="Calibri" w:hAnsi="Calibri"/>
+                <w:color w:val="000000"/>
+                <w:sz w:val="18"/>
+                <w:szCs w:val="18"/>
+              </w:rPr>
+            </w:pPr>
+            <w:r>
+              <w:rPr>
+                <w:rFonts w:ascii="Calibri" w:hAnsi="Calibri"/>
+                <w:color w:val="000000"/>
+                <w:sz w:val="18"/>
+                <w:szCs w:val="18"/>
+              </w:rPr>
+              <w:t>Puede cambiar el tipo de evento.</w:t>
+            </w:r>
           </w:p>
         </w:tc>
         <w:tc>
@@ -205,6 +319,12 @@
               </w:rPr>
               <w:t xml:space="preserve">PROBAR </w:t>
             </w:r>
+            <w:r>
+              <w:rPr>
+                <w:color w:val="000000"/>
+              </w:rPr>
+              <w:t>modificar evento con todos los datos puestos (PASA)</w:t>
+            </w:r>
           </w:p>
           <w:p>
             <w:pPr>
@@ -224,6 +344,12 @@
               </w:rPr>
               <w:t xml:space="preserve">PROBAR </w:t>
             </w:r>
+            <w:r>
+              <w:rPr>
+                <w:color w:val="000000"/>
+              </w:rPr>
+              <w:t>modificar evento borrando título (FALLA)</w:t>
+            </w:r>
           </w:p>
           <w:p>
             <w:pPr>
@@ -243,6 +369,12 @@
               </w:rPr>
               <w:t xml:space="preserve">PROBAR </w:t>
             </w:r>
+            <w:r>
+              <w:rPr>
+                <w:color w:val="000000"/>
+              </w:rPr>
+              <w:t>modificar la fecha de un evento a una fecha pasada (FALLA)</w:t>
+            </w:r>
           </w:p>
           <w:p>
             <w:pPr>
@@ -261,6 +393,12 @@
                 <w:color w:val="000000"/>
               </w:rPr>
               <w:t xml:space="preserve">PROBAR </w:t>
+            </w:r>
+            <w:r>
+              <w:rPr>
+                <w:color w:val="000000"/>
+              </w:rPr>
+              <w:t>borrar la descripción del evento (PASA)</w:t>
             </w:r>
           </w:p>
         </w:tc>

</xml_diff>